<commit_message>
UTIL_PASSFAIL option to save test results as XML
Update to TEST_ASSERT_COMPLETE_REFDS.SAS to utilize new
UTIL_PASSFAIL.SAS option to store test results as XML. We can use this
xml file to automate reporting of test results to the Script Inventory.

Added expected log messages (WARNINGs and ERRORs) to Test Plan for
ASSERT_COMPLETE_REFDS.SAS.
</commit_message>
<xml_diff>
--- a/whitepapers/qualification/testplan_assert_complete_refds.docx
+++ b/whitepapers/qualification/testplan_assert_complete_refds.docx
@@ -132,15 +132,7 @@
         <w:ind w:left="1440"/>
       </w:pPr>
       <w:r>
-        <w:t xml:space="preserve">DOES set a global macro </w:t>
-      </w:r>
-      <w:proofErr w:type="spellStart"/>
-      <w:r>
-        <w:t>var</w:t>
-      </w:r>
-      <w:proofErr w:type="spellEnd"/>
-      <w:r>
-        <w:t xml:space="preserve"> CONTINUE=1</w:t>
+        <w:t>DOES set a global macro var CONTINUE=1</w:t>
       </w:r>
     </w:p>
     <w:p>
@@ -153,13 +145,7 @@
         <w:ind w:left="1080"/>
       </w:pPr>
       <w:r>
-        <w:t>extra records in the RELATED data set are NOT ok</w:t>
-      </w:r>
-      <w:r>
-        <w:t xml:space="preserve"> –</w:t>
-      </w:r>
-      <w:r>
-        <w:t xml:space="preserve"> macro</w:t>
+        <w:t>extra records in the RELATED data set are NOT ok – macro</w:t>
       </w:r>
     </w:p>
     <w:p>
@@ -172,13 +158,7 @@
         <w:ind w:left="1440"/>
       </w:pPr>
       <w:r>
-        <w:t xml:space="preserve">DOES create the </w:t>
-      </w:r>
-      <w:r>
-        <w:t xml:space="preserve">expected </w:t>
-      </w:r>
-      <w:r>
-        <w:t xml:space="preserve">FAIL_CRDS data set, and </w:t>
+        <w:t xml:space="preserve">DOES create the expected FAIL_CRDS data set, and </w:t>
       </w:r>
     </w:p>
     <w:p>
@@ -191,18 +171,7 @@
         <w:ind w:left="1440"/>
       </w:pPr>
       <w:r>
-        <w:t>DOES set a globa</w:t>
-      </w:r>
-      <w:r>
-        <w:t xml:space="preserve">l macro </w:t>
-      </w:r>
-      <w:proofErr w:type="spellStart"/>
-      <w:r>
-        <w:t>var</w:t>
-      </w:r>
-      <w:proofErr w:type="spellEnd"/>
-      <w:r>
-        <w:t xml:space="preserve"> CONTINUE=0</w:t>
+        <w:t>DOES set a global macro var CONTINUE=0</w:t>
       </w:r>
     </w:p>
     <w:p>
@@ -270,12 +239,7 @@
         <w:ind w:left="1080"/>
       </w:pPr>
       <w:r>
-        <w:t>extra records i</w:t>
-      </w:r>
-      <w:bookmarkStart w:id="0" w:name="_GoBack"/>
-      <w:bookmarkEnd w:id="0"/>
-      <w:r>
-        <w:t>n the RELATED data set are NOT ok (same as above)</w:t>
+        <w:t>extra records in the RELATED data set are NOT ok (same as above)</w:t>
       </w:r>
     </w:p>
     <w:p>
@@ -317,15 +281,7 @@
         <w:t>multiple</w:t>
       </w:r>
       <w:r>
-        <w:t xml:space="preserve"> related data sets to those in a single reference data set, according to multiple </w:t>
-      </w:r>
-      <w:proofErr w:type="spellStart"/>
-      <w:r>
-        <w:t>num</w:t>
-      </w:r>
-      <w:proofErr w:type="spellEnd"/>
-      <w:r>
-        <w:t>/char keys.</w:t>
+        <w:t xml:space="preserve"> related data sets to those in a single reference data set, according to multiple num/char keys.</w:t>
       </w:r>
     </w:p>
     <w:p>
@@ -353,18 +309,7 @@
         <w:t>Ch</w:t>
       </w:r>
       <w:r>
-        <w:t xml:space="preserve">eck that </w:t>
-      </w:r>
-      <w:r>
-        <w:t xml:space="preserve">the REFERENCE data set can have extra records not found in any of the RELATED data sets according to a set of 3 </w:t>
-      </w:r>
-      <w:proofErr w:type="spellStart"/>
-      <w:r>
-        <w:t>num</w:t>
-      </w:r>
-      <w:proofErr w:type="spellEnd"/>
-      <w:r>
-        <w:t>/char unique keys – macro</w:t>
+        <w:t>eck that the REFERENCE data set can have extra records not found in any of the RELATED data sets according to a set of 3 num/char unique keys – macro</w:t>
       </w:r>
     </w:p>
     <w:p>
@@ -376,13 +321,7 @@
         </w:numPr>
       </w:pPr>
       <w:r>
-        <w:t xml:space="preserve">does </w:t>
-      </w:r>
-      <w:r>
-        <w:t xml:space="preserve">NOT </w:t>
-      </w:r>
-      <w:r>
-        <w:t xml:space="preserve">create the FAIL_CRDS data set, and </w:t>
+        <w:t xml:space="preserve">does NOT create the FAIL_CRDS data set, and </w:t>
       </w:r>
     </w:p>
     <w:p>
@@ -394,18 +333,7 @@
         </w:numPr>
       </w:pPr>
       <w:r>
-        <w:t>DOES s</w:t>
-      </w:r>
-      <w:r>
-        <w:t xml:space="preserve">et a global macro </w:t>
-      </w:r>
-      <w:proofErr w:type="spellStart"/>
-      <w:r>
-        <w:t>var</w:t>
-      </w:r>
-      <w:proofErr w:type="spellEnd"/>
-      <w:r>
-        <w:t xml:space="preserve"> CONTINUE=1</w:t>
+        <w:t>DOES set a global macro var CONTINUE=1</w:t>
       </w:r>
     </w:p>
     <w:p>
@@ -417,15 +345,7 @@
         </w:numPr>
       </w:pPr>
       <w:r>
-        <w:t xml:space="preserve">Check that each RELATED data set does NOT have any records not in the REFERENCE data set, according to a set of 3 </w:t>
-      </w:r>
-      <w:proofErr w:type="spellStart"/>
-      <w:r>
-        <w:t>num</w:t>
-      </w:r>
-      <w:proofErr w:type="spellEnd"/>
-      <w:r>
-        <w:t>/char unique keys – macro</w:t>
+        <w:t>Check that each RELATED data set does NOT have any records not in the REFERENCE data set, according to a set of 3 num/char unique keys – macro</w:t>
       </w:r>
     </w:p>
     <w:p>
@@ -449,18 +369,226 @@
         </w:numPr>
       </w:pPr>
       <w:r>
-        <w:t xml:space="preserve">DOES set a global macro </w:t>
-      </w:r>
-      <w:proofErr w:type="spellStart"/>
-      <w:r>
-        <w:t>var</w:t>
-      </w:r>
-      <w:proofErr w:type="spellEnd"/>
-      <w:r>
-        <w:t xml:space="preserve"> CONTINUE=0</w:t>
-      </w:r>
-    </w:p>
-    <w:p/>
+        <w:t>DOES set a global macro var CONTINUE=0</w:t>
+      </w:r>
+    </w:p>
+    <w:p>
+      <w:pPr>
+        <w:pStyle w:val="Heading1"/>
+      </w:pPr>
+      <w:r>
+        <w:lastRenderedPageBreak/>
+        <w:t>TEST 3</w:t>
+      </w:r>
+    </w:p>
+    <w:p>
+      <w:pPr>
+        <w:pStyle w:val="Heading2"/>
+      </w:pPr>
+      <w:r>
+        <w:t>Confirm expected log messages</w:t>
+      </w:r>
+    </w:p>
+    <w:p>
+      <w:r>
+        <w:t>The following log messages are EXPECTED due to test design</w:t>
+      </w:r>
+      <w:r>
+        <w:t xml:space="preserve"> (testing failure conditions)</w:t>
+      </w:r>
+      <w:bookmarkStart w:id="0" w:name="_GoBack"/>
+      <w:bookmarkEnd w:id="0"/>
+      <w:r>
+        <w:t>:</w:t>
+      </w:r>
+    </w:p>
+    <w:p>
+      <w:pPr>
+        <w:rPr>
+          <w:color w:val="76923C" w:themeColor="accent3" w:themeShade="BF"/>
+        </w:rPr>
+      </w:pPr>
+      <w:r>
+        <w:rPr>
+          <w:color w:val="76923C" w:themeColor="accent3" w:themeShade="BF"/>
+        </w:rPr>
+        <w:t>WARNING: (TEST_ASSERT_COMPLETE_REFDS) User must ensure</w:t>
+      </w:r>
+      <w:r>
+        <w:rPr>
+          <w:color w:val="76923C" w:themeColor="accent3" w:themeShade="BF"/>
+        </w:rPr>
+        <w:t xml:space="preserve"> PhUSE/CSS utilities are in the </w:t>
+      </w:r>
+      <w:r>
+        <w:rPr>
+          <w:color w:val="76923C" w:themeColor="accent3" w:themeShade="BF"/>
+        </w:rPr>
+        <w:t>AUTOCALL path.</w:t>
+      </w:r>
+    </w:p>
+    <w:p>
+      <w:pPr>
+        <w:rPr>
+          <w:color w:val="C00000"/>
+        </w:rPr>
+      </w:pPr>
+      <w:r>
+        <w:rPr>
+          <w:color w:val="C00000"/>
+        </w:rPr>
+        <w:t xml:space="preserve">ERROR: (ASSERT_COMPLETE_REFDS) Result is FAIL. </w:t>
+      </w:r>
+      <w:r>
+        <w:rPr>
+          <w:color w:val="C00000"/>
+        </w:rPr>
+        <w:t xml:space="preserve">Obs missing from reference dset </w:t>
+      </w:r>
+      <w:r>
+        <w:rPr>
+          <w:color w:val="C00000"/>
+        </w:rPr>
+        <w:t>MY_REFERENCE: 1.5 in_ds1=0 in_ds2=1</w:t>
+      </w:r>
+    </w:p>
+    <w:p>
+      <w:pPr>
+        <w:rPr>
+          <w:color w:val="C00000"/>
+        </w:rPr>
+      </w:pPr>
+      <w:r>
+        <w:rPr>
+          <w:color w:val="C00000"/>
+        </w:rPr>
+        <w:t xml:space="preserve">ERROR: (ASSERT_COMPLETE_REFDS) Result is FAIL. </w:t>
+      </w:r>
+      <w:r>
+        <w:rPr>
+          <w:color w:val="C00000"/>
+        </w:rPr>
+        <w:t xml:space="preserve">Obs missing from reference dset </w:t>
+      </w:r>
+      <w:r>
+        <w:rPr>
+          <w:color w:val="C00000"/>
+        </w:rPr>
+        <w:t xml:space="preserve">MY_REFERENCE_C: </w:t>
+      </w:r>
+      <w:r>
+        <w:rPr>
+          <w:color w:val="C00000"/>
+        </w:rPr>
+        <w:t xml:space="preserve"> </w:t>
+      </w:r>
+      <w:r>
+        <w:rPr>
+          <w:color w:val="C00000"/>
+        </w:rPr>
+        <w:t>Record 1.5 in_ds1=0 in_ds2=1</w:t>
+      </w:r>
+    </w:p>
+    <w:p>
+      <w:pPr>
+        <w:rPr>
+          <w:color w:val="C00000"/>
+        </w:rPr>
+      </w:pPr>
+      <w:r>
+        <w:rPr>
+          <w:color w:val="C00000"/>
+        </w:rPr>
+        <w:t>ERROR: (ASSERT_COMPLETE_REFDS) Result is FAIL. Obs missing from reference dset MY_REF_2: 1.002</w:t>
+      </w:r>
+      <w:r>
+        <w:rPr>
+          <w:color w:val="C00000"/>
+        </w:rPr>
+        <w:t xml:space="preserve"> </w:t>
+      </w:r>
+      <w:r>
+        <w:rPr>
+          <w:color w:val="C00000"/>
+        </w:rPr>
+        <w:t>Rec D Subrec 1.002 in_ds1=0 in_ds2=0 in_ds3=1 in_ds4=0</w:t>
+      </w:r>
+    </w:p>
+    <w:p>
+      <w:pPr>
+        <w:rPr>
+          <w:color w:val="C00000"/>
+        </w:rPr>
+      </w:pPr>
+      <w:r>
+        <w:rPr>
+          <w:color w:val="C00000"/>
+        </w:rPr>
+        <w:t>ERROR: (ASSERT_COMPLETE_REFDS) Result is FAIL. Obs missing fr</w:t>
+      </w:r>
+      <w:r>
+        <w:rPr>
+          <w:color w:val="C00000"/>
+        </w:rPr>
+        <w:t xml:space="preserve">om reference dset MY_REF_2: 1.5 </w:t>
+      </w:r>
+      <w:r>
+        <w:rPr>
+          <w:color w:val="C00000"/>
+        </w:rPr>
+        <w:t>Record B Subrec 0.001 in_ds1=0 in_ds2=1 in_ds3=0 in_ds4=0</w:t>
+      </w:r>
+    </w:p>
+    <w:p>
+      <w:pPr>
+        <w:rPr>
+          <w:color w:val="C00000"/>
+        </w:rPr>
+      </w:pPr>
+      <w:r>
+        <w:rPr>
+          <w:color w:val="C00000"/>
+        </w:rPr>
+        <w:t>ERROR: (ASSERT_COMPLETE_REFDS) Result is FAIL. Obs missing from reference dset MY_REF_2:</w:t>
+      </w:r>
+      <w:r>
+        <w:rPr>
+          <w:color w:val="C00000"/>
+        </w:rPr>
+        <w:t xml:space="preserve"> </w:t>
+      </w:r>
+      <w:r>
+        <w:rPr>
+          <w:color w:val="C00000"/>
+        </w:rPr>
+        <w:t>2.003</w:t>
+      </w:r>
+      <w:r>
+        <w:rPr>
+          <w:color w:val="C00000"/>
+        </w:rPr>
+        <w:t xml:space="preserve"> </w:t>
+      </w:r>
+      <w:r>
+        <w:rPr>
+          <w:color w:val="C00000"/>
+        </w:rPr>
+        <w:t>Record C Subrec 400 in_ds1=0 in_ds2=0 in_ds3=0 in_ds4=1</w:t>
+      </w:r>
+    </w:p>
+    <w:p>
+      <w:pPr>
+        <w:rPr>
+          <w:color w:val="C00000"/>
+        </w:rPr>
+      </w:pPr>
+      <w:r>
+        <w:rPr>
+          <w:color w:val="C00000"/>
+        </w:rPr>
+        <w:t>ERROR: Errors printed on pages 12,15,20.</w:t>
+      </w:r>
+    </w:p>
     <w:sectPr>
       <w:pgSz w:w="11906" w:h="16838"/>
       <w:pgMar w:top="1440" w:right="1440" w:bottom="1440" w:left="1440" w:header="708" w:footer="708" w:gutter="0"/>

</xml_diff>

<commit_message>
Test Plan and Test Code for utility macro ASSERT_UNIQUE_KEYS
Wrote test plan for ASSERT_UNIQUE_KEYS.SAS, which led to a changes to
the test plan template (including tips for use) and TEST_TEMPLATE.SAS
file, and minor changes to the properties of existing test plans (MS
Word properties).

Wrote test code TEST_ASSERT_UNIQUE_KEYS.SAS which led to changes in this
macro as well as fixing a major bug in ASSERT_VAR_EXIST.SAS, which
previously passed every assertion, even for invalid variables.

Updated DEVICE=PDF in Fig 7.1 program to avoid DEVICE ERROR in batch
execution. Batch and interactive now produced same results.
</commit_message>
<xml_diff>
--- a/whitepapers/qualification/testplan_assert_complete_refds.docx
+++ b/whitepapers/qualification/testplan_assert_complete_refds.docx
@@ -6,6 +6,8 @@
       <w:pPr>
         <w:pStyle w:val="Heading1"/>
       </w:pPr>
+      <w:bookmarkStart w:id="0" w:name="_GoBack"/>
+      <w:bookmarkEnd w:id="0"/>
       <w:r>
         <w:t>TEST 1</w:t>
       </w:r>
@@ -396,8 +398,6 @@
       <w:r>
         <w:t xml:space="preserve"> (testing failure conditions)</w:t>
       </w:r>
-      <w:bookmarkStart w:id="0" w:name="_GoBack"/>
-      <w:bookmarkEnd w:id="0"/>
       <w:r>
         <w:t>:</w:t>
       </w:r>
@@ -412,19 +412,7 @@
         <w:rPr>
           <w:color w:val="76923C" w:themeColor="accent3" w:themeShade="BF"/>
         </w:rPr>
-        <w:t>WARNING: (TEST_ASSERT_COMPLETE_REFDS) User must ensure</w:t>
-      </w:r>
-      <w:r>
-        <w:rPr>
-          <w:color w:val="76923C" w:themeColor="accent3" w:themeShade="BF"/>
-        </w:rPr>
-        <w:t xml:space="preserve"> PhUSE/CSS utilities are in the </w:t>
-      </w:r>
-      <w:r>
-        <w:rPr>
-          <w:color w:val="76923C" w:themeColor="accent3" w:themeShade="BF"/>
-        </w:rPr>
-        <w:t>AUTOCALL path.</w:t>
+        <w:t>WARNING: (TEST_ASSERT_COMPLETE_REFDS) User must ensure PhUSE/CSS utilities are in the AUTOCALL path.</w:t>
       </w:r>
     </w:p>
     <w:p>
@@ -437,19 +425,20 @@
         <w:rPr>
           <w:color w:val="C00000"/>
         </w:rPr>
-        <w:t xml:space="preserve">ERROR: (ASSERT_COMPLETE_REFDS) Result is FAIL. </w:t>
-      </w:r>
-      <w:r>
+        <w:t>ERROR: (ASSERT_COMPLETE_REFDS) Result is FAIL. Obs missing from reference dset MY_REFERENCE: 1.5 in_ds1=0 in_ds2=1</w:t>
+      </w:r>
+    </w:p>
+    <w:p>
+      <w:pPr>
         <w:rPr>
           <w:color w:val="C00000"/>
         </w:rPr>
-        <w:t xml:space="preserve">Obs missing from reference dset </w:t>
-      </w:r>
+      </w:pPr>
       <w:r>
         <w:rPr>
           <w:color w:val="C00000"/>
         </w:rPr>
-        <w:t>MY_REFERENCE: 1.5 in_ds1=0 in_ds2=1</w:t>
+        <w:t>ERROR: (ASSERT_COMPLETE_REFDS) Result is FAIL. Obs missing from reference dset MY_REFERENCE_C:  Record 1.5 in_ds1=0 in_ds2=1</w:t>
       </w:r>
     </w:p>
     <w:p>
@@ -462,118 +451,33 @@
         <w:rPr>
           <w:color w:val="C00000"/>
         </w:rPr>
-        <w:t xml:space="preserve">ERROR: (ASSERT_COMPLETE_REFDS) Result is FAIL. </w:t>
-      </w:r>
-      <w:r>
+        <w:t>ERROR: (ASSERT_COMPLETE_REFDS) Result is FAIL. Obs missing from reference dset MY_REF_2: 1.002 Rec D Subrec 1.002 in_ds1=0 in_ds2=0 in_ds3=1 in_ds4=0</w:t>
+      </w:r>
+    </w:p>
+    <w:p>
+      <w:pPr>
         <w:rPr>
           <w:color w:val="C00000"/>
         </w:rPr>
-        <w:t xml:space="preserve">Obs missing from reference dset </w:t>
-      </w:r>
+      </w:pPr>
       <w:r>
         <w:rPr>
           <w:color w:val="C00000"/>
         </w:rPr>
-        <w:t xml:space="preserve">MY_REFERENCE_C: </w:t>
-      </w:r>
-      <w:r>
+        <w:t>ERROR: (ASSERT_COMPLETE_REFDS) Result is FAIL. Obs missing from reference dset MY_REF_2: 1.5 Record B Subrec 0.001 in_ds1=0 in_ds2=1 in_ds3=0 in_ds4=0</w:t>
+      </w:r>
+    </w:p>
+    <w:p>
+      <w:pPr>
         <w:rPr>
           <w:color w:val="C00000"/>
         </w:rPr>
-        <w:t xml:space="preserve"> </w:t>
-      </w:r>
+      </w:pPr>
       <w:r>
         <w:rPr>
           <w:color w:val="C00000"/>
         </w:rPr>
-        <w:t>Record 1.5 in_ds1=0 in_ds2=1</w:t>
-      </w:r>
-    </w:p>
-    <w:p>
-      <w:pPr>
-        <w:rPr>
-          <w:color w:val="C00000"/>
-        </w:rPr>
-      </w:pPr>
-      <w:r>
-        <w:rPr>
-          <w:color w:val="C00000"/>
-        </w:rPr>
-        <w:t>ERROR: (ASSERT_COMPLETE_REFDS) Result is FAIL. Obs missing from reference dset MY_REF_2: 1.002</w:t>
-      </w:r>
-      <w:r>
-        <w:rPr>
-          <w:color w:val="C00000"/>
-        </w:rPr>
-        <w:t xml:space="preserve"> </w:t>
-      </w:r>
-      <w:r>
-        <w:rPr>
-          <w:color w:val="C00000"/>
-        </w:rPr>
-        <w:t>Rec D Subrec 1.002 in_ds1=0 in_ds2=0 in_ds3=1 in_ds4=0</w:t>
-      </w:r>
-    </w:p>
-    <w:p>
-      <w:pPr>
-        <w:rPr>
-          <w:color w:val="C00000"/>
-        </w:rPr>
-      </w:pPr>
-      <w:r>
-        <w:rPr>
-          <w:color w:val="C00000"/>
-        </w:rPr>
-        <w:t>ERROR: (ASSERT_COMPLETE_REFDS) Result is FAIL. Obs missing fr</w:t>
-      </w:r>
-      <w:r>
-        <w:rPr>
-          <w:color w:val="C00000"/>
-        </w:rPr>
-        <w:t xml:space="preserve">om reference dset MY_REF_2: 1.5 </w:t>
-      </w:r>
-      <w:r>
-        <w:rPr>
-          <w:color w:val="C00000"/>
-        </w:rPr>
-        <w:t>Record B Subrec 0.001 in_ds1=0 in_ds2=1 in_ds3=0 in_ds4=0</w:t>
-      </w:r>
-    </w:p>
-    <w:p>
-      <w:pPr>
-        <w:rPr>
-          <w:color w:val="C00000"/>
-        </w:rPr>
-      </w:pPr>
-      <w:r>
-        <w:rPr>
-          <w:color w:val="C00000"/>
-        </w:rPr>
-        <w:t>ERROR: (ASSERT_COMPLETE_REFDS) Result is FAIL. Obs missing from reference dset MY_REF_2:</w:t>
-      </w:r>
-      <w:r>
-        <w:rPr>
-          <w:color w:val="C00000"/>
-        </w:rPr>
-        <w:t xml:space="preserve"> </w:t>
-      </w:r>
-      <w:r>
-        <w:rPr>
-          <w:color w:val="C00000"/>
-        </w:rPr>
-        <w:t>2.003</w:t>
-      </w:r>
-      <w:r>
-        <w:rPr>
-          <w:color w:val="C00000"/>
-        </w:rPr>
-        <w:t xml:space="preserve"> </w:t>
-      </w:r>
-      <w:r>
-        <w:rPr>
-          <w:color w:val="C00000"/>
-        </w:rPr>
-        <w:t>Record C Subrec 400 in_ds1=0 in_ds2=0 in_ds3=0 in_ds4=1</w:t>
+        <w:t>ERROR: (ASSERT_COMPLETE_REFDS) Result is FAIL. Obs missing from reference dset MY_REF_2: 2.003 Record C Subrec 400 in_ds1=0 in_ds2=0 in_ds3=0 in_ds4=1</w:t>
       </w:r>
     </w:p>
     <w:p>

</xml_diff>